<commit_message>
added data structure explanation
</commit_message>
<xml_diff>
--- a/docs/report.docx
+++ b/docs/report.docx
@@ -33,49 +33,192 @@
           <w:ilvl w:val="0"/>
           <w:numId w:val="1"/>
         </w:numPr>
-        <w:rPr>
-          <w:b/>
+        <w:rPr/>
+      </w:pPr>
+      <w:r>
+        <w:rPr>
           <w:b/>
           <w:color w:val="2E74B5" w:themeColor="accent1" w:themeShade="bf"/>
         </w:rPr>
-      </w:pPr>
-      <w:r>
-        <w:rPr>
+        <w:t>Explanation on the data structures used for the internal representation of the network topology.</w:t>
+      </w:r>
+    </w:p>
+    <w:p>
+      <w:pPr>
+        <w:pStyle w:val="ListParagraph"/>
+        <w:numPr>
+          <w:ilvl w:val="0"/>
+          <w:numId w:val="0"/>
+        </w:numPr>
+        <w:ind w:left="1080" w:hanging="0"/>
+        <w:rPr>
+          <w:b/>
           <w:b/>
           <w:color w:val="2E74B5" w:themeColor="accent1" w:themeShade="bf"/>
         </w:rPr>
-        <w:t>Explanation on the data structures used for the internal representation of the network topology.</w:t>
+      </w:pPr>
+      <w:r>
+        <w:rPr/>
       </w:r>
     </w:p>
     <w:p>
       <w:pPr>
         <w:pStyle w:val="Normal"/>
+        <w:numPr>
+          <w:ilvl w:val="0"/>
+          <w:numId w:val="2"/>
+        </w:numPr>
+        <w:rPr/>
+      </w:pPr>
+      <w:r>
         <w:rPr>
           <w:sz w:val="20"/>
           <w:szCs w:val="20"/>
         </w:rPr>
+        <w:t>Our program runs on Python3 and is managed by a RoutingPerformance class in routing_performance.py in the root directory</w:t>
+      </w:r>
+    </w:p>
+    <w:p>
+      <w:pPr>
+        <w:pStyle w:val="Normal"/>
+        <w:numPr>
+          <w:ilvl w:val="0"/>
+          <w:numId w:val="2"/>
+        </w:numPr>
+        <w:rPr/>
       </w:pPr>
       <w:r>
         <w:rPr>
           <w:sz w:val="20"/>
           <w:szCs w:val="20"/>
         </w:rPr>
+        <w:t>RoutingPerformance instantiates the workload queue and network topology graph with the aid of data structures defined in helper/*</w:t>
       </w:r>
     </w:p>
     <w:p>
       <w:pPr>
         <w:pStyle w:val="Normal"/>
+        <w:numPr>
+          <w:ilvl w:val="0"/>
+          <w:numId w:val="2"/>
+        </w:numPr>
+        <w:rPr/>
+      </w:pPr>
+      <w:r>
         <w:rPr>
           <w:sz w:val="20"/>
           <w:szCs w:val="20"/>
         </w:rPr>
+        <w:t>Each requested connection is represented by a VirtualConnection class which contains the desired start/source/destination/duration, a path field to be filled in by a shortest_path algorithm and a fill_path method to call on a path</w:t>
+      </w:r>
+    </w:p>
+    <w:p>
+      <w:pPr>
+        <w:pStyle w:val="Normal"/>
+        <w:numPr>
+          <w:ilvl w:val="0"/>
+          <w:numId w:val="2"/>
+        </w:numPr>
+        <w:rPr/>
       </w:pPr>
       <w:r>
         <w:rPr>
           <w:sz w:val="20"/>
           <w:szCs w:val="20"/>
         </w:rPr>
-        <w:t>Insert explanation here</w:t>
+        <w:t>In the program, time is simulated by working through a queue of actions with connections, prioritised on (time_of_access, connection). Every time a request is popped off, time passage to the time_of_access value of a connection is simulated. Hence, everytime a request is successful, another work request action is added to free up capacity when the duration has expired. All time has passed once all work requests are processed</w:t>
+      </w:r>
+    </w:p>
+    <w:p>
+      <w:pPr>
+        <w:pStyle w:val="Normal"/>
+        <w:numPr>
+          <w:ilvl w:val="0"/>
+          <w:numId w:val="2"/>
+        </w:numPr>
+        <w:rPr/>
+      </w:pPr>
+      <w:r>
+        <w:rPr>
+          <w:sz w:val="20"/>
+          <w:szCs w:val="20"/>
+        </w:rPr>
+        <w:t>The Graph class in helpers/graph_rep.py maintains state of the network at all time by tracking VirtualConnections currently on, edges, delays, capacities and max_capacities. It parses topology.txt and signals to RoutingPerformance whether a connection will pass or block</w:t>
+      </w:r>
+    </w:p>
+    <w:p>
+      <w:pPr>
+        <w:pStyle w:val="Normal"/>
+        <w:numPr>
+          <w:ilvl w:val="0"/>
+          <w:numId w:val="2"/>
+        </w:numPr>
+        <w:rPr/>
+      </w:pPr>
+      <w:r>
+        <w:rPr>
+          <w:sz w:val="20"/>
+          <w:szCs w:val="20"/>
+        </w:rPr>
+        <w:t>helpers/workload_queue.py holds priority queue data structures for use in shortest_path (helpers/pathing_algorithms.py) as well as the main workload queue. See comments on function</w:t>
+      </w:r>
+    </w:p>
+    <w:p>
+      <w:pPr>
+        <w:pStyle w:val="Normal"/>
+        <w:numPr>
+          <w:ilvl w:val="0"/>
+          <w:numId w:val="2"/>
+        </w:numPr>
+        <w:rPr/>
+      </w:pPr>
+      <w:r>
+        <w:rPr>
+          <w:sz w:val="20"/>
+          <w:szCs w:val="20"/>
+        </w:rPr>
+        <w:t>Routing performance has a StatisticsManager that also tracks and records statistics through counters as it works through the processing queue</w:t>
+      </w:r>
+    </w:p>
+    <w:p>
+      <w:pPr>
+        <w:pStyle w:val="Normal"/>
+        <w:numPr>
+          <w:ilvl w:val="0"/>
+          <w:numId w:val="2"/>
+        </w:numPr>
+        <w:rPr/>
+      </w:pPr>
+      <w:r>
+        <w:rPr>
+          <w:sz w:val="20"/>
+          <w:szCs w:val="20"/>
+        </w:rPr>
+        <w:t xml:space="preserve">Pathfinding in each case (SHP/SDP/LHP) is handled by modifications of the PriorityQueue version of </w:t>
+      </w:r>
+      <w:hyperlink r:id="rId2">
+        <w:r>
+          <w:rPr>
+            <w:rStyle w:val="InternetLink"/>
+            <w:sz w:val="20"/>
+            <w:szCs w:val="20"/>
+          </w:rPr>
+          <w:t>Djikstra’s Shortest path</w:t>
+        </w:r>
+      </w:hyperlink>
+      <w:r>
+        <w:rPr>
+          <w:sz w:val="20"/>
+          <w:szCs w:val="20"/>
+        </w:rPr>
+        <w:t xml:space="preserve">. </w:t>
+      </w:r>
+      <w:r>
+        <w:rPr>
+          <w:sz w:val="20"/>
+          <w:szCs w:val="20"/>
+        </w:rPr>
+        <w:t>Passing in a flag for routing protocol will cause a slightly different method of calculation for an updated cost to a specific link (the code refers to this as added/calc and altered delay). Randomosity of path choice is implemented by random number generator with 50% chance of breaking a tied ‘cost’ path (overwriting the shortest path when it finds one of equivalent cost) during the update of distance to a neighbouring vertex</w:t>
       </w:r>
     </w:p>
     <w:p>
@@ -99,34 +242,14 @@
           <w:ilvl w:val="0"/>
           <w:numId w:val="1"/>
         </w:numPr>
-        <w:rPr>
-          <w:b/>
+        <w:rPr/>
+      </w:pPr>
+      <w:r>
+        <w:rPr>
           <w:b/>
           <w:color w:val="2E74B5" w:themeColor="accent1" w:themeShade="bf"/>
         </w:rPr>
-      </w:pPr>
-      <w:r>
-        <w:rPr>
-          <w:b/>
-          <w:color w:val="2E74B5" w:themeColor="accent1" w:themeShade="bf"/>
-        </w:rPr>
         <w:t>Comparison of performance metrics for 3 routing protocols over the virtual circuit.</w:t>
-      </w:r>
-    </w:p>
-    <w:p>
-      <w:pPr>
-        <w:pStyle w:val="Normal"/>
-        <w:rPr>
-          <w:b/>
-          <w:b/>
-          <w:color w:val="2E74B5" w:themeColor="accent1" w:themeShade="bf"/>
-        </w:rPr>
-      </w:pPr>
-      <w:r>
-        <w:rPr>
-          <w:b/>
-          <w:color w:val="2E74B5" w:themeColor="accent1" w:themeShade="bf"/>
-        </w:rPr>
       </w:r>
     </w:p>
     <w:p>
@@ -1179,12 +1302,7 @@
           <w:p>
             <w:pPr>
               <w:pStyle w:val="Normal"/>
-              <w:rPr>
-                <w:rFonts w:ascii="Calibri" w:hAnsi="Calibri" w:eastAsia="Times New Roman" w:cs="Times New Roman"/>
-                <w:color w:val="000000"/>
-                <w:sz w:val="20"/>
-                <w:szCs w:val="20"/>
-              </w:rPr>
+              <w:rPr/>
             </w:pPr>
             <w:r>
               <w:rPr>
@@ -1194,6 +1312,15 @@
                 <w:szCs w:val="20"/>
               </w:rPr>
               <w:t>5.3</w:t>
+            </w:r>
+            <w:r>
+              <w:rPr>
+                <w:rFonts w:eastAsia="Times New Roman" w:cs="Times New Roman"/>
+                <w:color w:val="000000"/>
+                <w:sz w:val="20"/>
+                <w:szCs w:val="20"/>
+              </w:rPr>
+              <w:t>0</w:t>
             </w:r>
           </w:p>
         </w:tc>
@@ -1368,6 +1495,24 @@
     </w:p>
     <w:p>
       <w:pPr>
+        <w:pStyle w:val="ListParagraph"/>
+        <w:numPr>
+          <w:ilvl w:val="0"/>
+          <w:numId w:val="0"/>
+        </w:numPr>
+        <w:ind w:left="1080" w:hanging="0"/>
+        <w:rPr>
+          <w:b/>
+          <w:b/>
+          <w:color w:val="2E74B5" w:themeColor="accent1" w:themeShade="bf"/>
+        </w:rPr>
+      </w:pPr>
+      <w:r>
+        <w:rPr/>
+      </w:r>
+    </w:p>
+    <w:p>
+      <w:pPr>
         <w:pStyle w:val="TextBody"/>
         <w:rPr>
           <w:sz w:val="20"/>
@@ -1401,6 +1546,91 @@
           <w:szCs w:val="20"/>
         </w:rPr>
         <w:t>The discussion with varying packet rates shows the comparison between the percentage of blocked packets, average number of hops per circuit and average cumulative propagation delay per circuit for each routing protocol.</w:t>
+      </w:r>
+    </w:p>
+    <w:p>
+      <w:pPr>
+        <w:pStyle w:val="Normal"/>
+        <w:rPr/>
+      </w:pPr>
+      <w:r>
+        <w:rPr/>
+      </w:r>
+    </w:p>
+    <w:p>
+      <w:pPr>
+        <w:pStyle w:val="Normal"/>
+        <w:rPr/>
+      </w:pPr>
+      <w:r>
+        <w:rPr/>
+      </w:r>
+    </w:p>
+    <w:p>
+      <w:pPr>
+        <w:pStyle w:val="Normal"/>
+        <w:rPr/>
+      </w:pPr>
+      <w:r>
+        <w:rPr/>
+      </w:r>
+    </w:p>
+    <w:p>
+      <w:pPr>
+        <w:pStyle w:val="Normal"/>
+        <w:rPr/>
+      </w:pPr>
+      <w:r>
+        <w:rPr/>
+      </w:r>
+    </w:p>
+    <w:p>
+      <w:pPr>
+        <w:pStyle w:val="Normal"/>
+        <w:rPr/>
+      </w:pPr>
+      <w:r>
+        <w:rPr/>
+      </w:r>
+    </w:p>
+    <w:p>
+      <w:pPr>
+        <w:pStyle w:val="Normal"/>
+        <w:rPr/>
+      </w:pPr>
+      <w:r>
+        <w:rPr/>
+        <w:drawing>
+          <wp:inline distT="0" distB="0" distL="0" distR="0">
+            <wp:extent cx="3547110" cy="2379980"/>
+            <wp:effectExtent l="0" t="0" r="0" b="0"/>
+            <wp:docPr id="1" name="Object2"/>
+            <wp:cNvGraphicFramePr/>
+            <a:graphic xmlns:a="http://schemas.openxmlformats.org/drawingml/2006/main">
+              <a:graphicData uri="http://schemas.openxmlformats.org/drawingml/2006/chart">
+                <c:chart xmlns:c="http://schemas.openxmlformats.org/drawingml/2006/chart" xmlns:r="http://schemas.openxmlformats.org/officeDocument/2006/relationships" r:id="rId3"/>
+              </a:graphicData>
+            </a:graphic>
+          </wp:inline>
+        </w:drawing>
+      </w:r>
+    </w:p>
+    <w:p>
+      <w:pPr>
+        <w:pStyle w:val="Normal"/>
+        <w:rPr/>
+      </w:pPr>
+      <w:r>
+        <w:rPr/>
+      </w:r>
+    </w:p>
+    <w:p>
+      <w:pPr>
+        <w:pStyle w:val="Normal"/>
+        <w:rPr/>
+      </w:pPr>
+      <w:r>
+        <w:rPr/>
       </w:r>
     </w:p>
     <w:p>
@@ -1419,11 +1649,7 @@
           <w:ilvl w:val="0"/>
           <w:numId w:val="1"/>
         </w:numPr>
-        <w:rPr>
-          <w:b/>
-          <w:b/>
-          <w:color w:val="2E74B5" w:themeColor="accent1" w:themeShade="bf"/>
-        </w:rPr>
+        <w:rPr/>
       </w:pPr>
       <w:r>
         <w:rPr>
@@ -4313,15 +4539,225 @@
       </w:pPr>
       <w:r>
         <w:rPr/>
+      </w:r>
+    </w:p>
+    <w:p>
+      <w:pPr>
+        <w:pStyle w:val="Normal"/>
+        <w:rPr>
+          <w:b/>
+          <w:b/>
+          <w:sz w:val="20"/>
+          <w:szCs w:val="20"/>
+        </w:rPr>
+      </w:pPr>
+      <w:r>
+        <w:rPr/>
+      </w:r>
+    </w:p>
+    <w:p>
+      <w:pPr>
+        <w:pStyle w:val="Normal"/>
+        <w:rPr>
+          <w:b/>
+          <w:b/>
+          <w:sz w:val="20"/>
+          <w:szCs w:val="20"/>
+        </w:rPr>
+      </w:pPr>
+      <w:r>
+        <w:rPr/>
+      </w:r>
+    </w:p>
+    <w:p>
+      <w:pPr>
+        <w:pStyle w:val="Normal"/>
+        <w:rPr>
+          <w:b/>
+          <w:b/>
+          <w:sz w:val="20"/>
+          <w:szCs w:val="20"/>
+        </w:rPr>
+      </w:pPr>
+      <w:r>
+        <w:rPr/>
+      </w:r>
+    </w:p>
+    <w:p>
+      <w:pPr>
+        <w:pStyle w:val="Normal"/>
+        <w:rPr>
+          <w:b/>
+          <w:b/>
+          <w:sz w:val="20"/>
+          <w:szCs w:val="20"/>
+        </w:rPr>
+      </w:pPr>
+      <w:r>
+        <w:rPr/>
+      </w:r>
+    </w:p>
+    <w:p>
+      <w:pPr>
+        <w:pStyle w:val="Normal"/>
+        <w:rPr>
+          <w:b/>
+          <w:b/>
+          <w:sz w:val="20"/>
+          <w:szCs w:val="20"/>
+        </w:rPr>
+      </w:pPr>
+      <w:r>
+        <w:rPr/>
+      </w:r>
+    </w:p>
+    <w:p>
+      <w:pPr>
+        <w:pStyle w:val="Normal"/>
+        <w:rPr>
+          <w:b/>
+          <w:b/>
+          <w:sz w:val="20"/>
+          <w:szCs w:val="20"/>
+        </w:rPr>
+      </w:pPr>
+      <w:r>
+        <w:rPr/>
+      </w:r>
+    </w:p>
+    <w:p>
+      <w:pPr>
+        <w:pStyle w:val="Normal"/>
+        <w:rPr>
+          <w:b/>
+          <w:b/>
+          <w:sz w:val="20"/>
+          <w:szCs w:val="20"/>
+        </w:rPr>
+      </w:pPr>
+      <w:r>
+        <w:rPr/>
+      </w:r>
+    </w:p>
+    <w:p>
+      <w:pPr>
+        <w:pStyle w:val="Normal"/>
+        <w:rPr>
+          <w:b/>
+          <w:b/>
+          <w:sz w:val="20"/>
+          <w:szCs w:val="20"/>
+        </w:rPr>
+      </w:pPr>
+      <w:r>
+        <w:rPr/>
+      </w:r>
+    </w:p>
+    <w:p>
+      <w:pPr>
+        <w:pStyle w:val="Normal"/>
+        <w:rPr>
+          <w:b/>
+          <w:b/>
+          <w:sz w:val="20"/>
+          <w:szCs w:val="20"/>
+        </w:rPr>
+      </w:pPr>
+      <w:r>
+        <w:rPr/>
+      </w:r>
+    </w:p>
+    <w:p>
+      <w:pPr>
+        <w:pStyle w:val="Normal"/>
+        <w:rPr>
+          <w:b/>
+          <w:b/>
+          <w:sz w:val="20"/>
+          <w:szCs w:val="20"/>
+        </w:rPr>
+      </w:pPr>
+      <w:r>
+        <w:rPr/>
+      </w:r>
+    </w:p>
+    <w:p>
+      <w:pPr>
+        <w:pStyle w:val="Normal"/>
+        <w:rPr>
+          <w:b/>
+          <w:b/>
+          <w:sz w:val="20"/>
+          <w:szCs w:val="20"/>
+        </w:rPr>
+      </w:pPr>
+      <w:r>
+        <w:rPr/>
+      </w:r>
+    </w:p>
+    <w:p>
+      <w:pPr>
+        <w:pStyle w:val="Normal"/>
+        <w:rPr>
+          <w:b/>
+          <w:b/>
+          <w:sz w:val="20"/>
+          <w:szCs w:val="20"/>
+        </w:rPr>
+      </w:pPr>
+      <w:r>
+        <w:rPr/>
+      </w:r>
+    </w:p>
+    <w:p>
+      <w:pPr>
+        <w:pStyle w:val="Normal"/>
+        <w:rPr>
+          <w:b/>
+          <w:b/>
+          <w:sz w:val="20"/>
+          <w:szCs w:val="20"/>
+        </w:rPr>
+      </w:pPr>
+      <w:r>
+        <w:rPr/>
+      </w:r>
+    </w:p>
+    <w:p>
+      <w:pPr>
+        <w:pStyle w:val="Normal"/>
+        <w:rPr>
+          <w:b/>
+          <w:b/>
+          <w:sz w:val="20"/>
+          <w:szCs w:val="20"/>
+        </w:rPr>
+      </w:pPr>
+      <w:r>
+        <w:rPr/>
+      </w:r>
+    </w:p>
+    <w:p>
+      <w:pPr>
+        <w:pStyle w:val="Normal"/>
+        <w:rPr>
+          <w:b/>
+          <w:b/>
+          <w:sz w:val="20"/>
+          <w:szCs w:val="20"/>
+        </w:rPr>
+      </w:pPr>
+      <w:r>
+        <w:rPr/>
         <w:drawing>
           <wp:inline distT="0" distB="0" distL="0" distR="0">
-            <wp:extent cx="3798570" cy="2938780"/>
+            <wp:extent cx="3765550" cy="2717800"/>
             <wp:effectExtent l="0" t="0" r="0" b="0"/>
-            <wp:docPr id="1" name="Object3"/>
+            <wp:docPr id="2" name="Object1"/>
             <wp:cNvGraphicFramePr/>
             <a:graphic xmlns:a="http://schemas.openxmlformats.org/drawingml/2006/main">
               <a:graphicData uri="http://schemas.openxmlformats.org/drawingml/2006/chart">
-                <c:chart xmlns:c="http://schemas.openxmlformats.org/drawingml/2006/chart" xmlns:r="http://schemas.openxmlformats.org/officeDocument/2006/relationships" r:id="rId2"/>
+                <c:chart xmlns:c="http://schemas.openxmlformats.org/drawingml/2006/chart" xmlns:r="http://schemas.openxmlformats.org/officeDocument/2006/relationships" r:id="rId4"/>
               </a:graphicData>
             </a:graphic>
           </wp:inline>
@@ -4337,6 +4773,281 @@
           <w:sz w:val="20"/>
           <w:szCs w:val="20"/>
         </w:rPr>
+      </w:pPr>
+      <w:r>
+        <w:rPr/>
+      </w:r>
+    </w:p>
+    <w:p>
+      <w:pPr>
+        <w:pStyle w:val="Normal"/>
+        <w:rPr>
+          <w:b/>
+          <w:b/>
+          <w:sz w:val="20"/>
+          <w:szCs w:val="20"/>
+        </w:rPr>
+      </w:pPr>
+      <w:r>
+        <w:rPr/>
+      </w:r>
+    </w:p>
+    <w:p>
+      <w:pPr>
+        <w:pStyle w:val="Normal"/>
+        <w:rPr>
+          <w:b/>
+          <w:b/>
+          <w:sz w:val="20"/>
+          <w:szCs w:val="20"/>
+        </w:rPr>
+      </w:pPr>
+      <w:r>
+        <w:rPr/>
+      </w:r>
+    </w:p>
+    <w:p>
+      <w:pPr>
+        <w:pStyle w:val="Normal"/>
+        <w:rPr>
+          <w:b/>
+          <w:b/>
+          <w:sz w:val="20"/>
+          <w:szCs w:val="20"/>
+        </w:rPr>
+      </w:pPr>
+      <w:r>
+        <w:rPr/>
+      </w:r>
+    </w:p>
+    <w:p>
+      <w:pPr>
+        <w:pStyle w:val="Normal"/>
+        <w:rPr>
+          <w:b/>
+          <w:b/>
+          <w:sz w:val="20"/>
+          <w:szCs w:val="20"/>
+        </w:rPr>
+      </w:pPr>
+      <w:r>
+        <w:rPr/>
+      </w:r>
+    </w:p>
+    <w:p>
+      <w:pPr>
+        <w:pStyle w:val="Normal"/>
+        <w:rPr>
+          <w:b/>
+          <w:b/>
+          <w:sz w:val="20"/>
+          <w:szCs w:val="20"/>
+        </w:rPr>
+      </w:pPr>
+      <w:r>
+        <w:rPr/>
+      </w:r>
+    </w:p>
+    <w:p>
+      <w:pPr>
+        <w:pStyle w:val="Normal"/>
+        <w:rPr>
+          <w:b/>
+          <w:b/>
+          <w:sz w:val="20"/>
+          <w:szCs w:val="20"/>
+        </w:rPr>
+      </w:pPr>
+      <w:r>
+        <w:rPr/>
+      </w:r>
+    </w:p>
+    <w:p>
+      <w:pPr>
+        <w:pStyle w:val="Normal"/>
+        <w:rPr>
+          <w:b/>
+          <w:b/>
+          <w:sz w:val="20"/>
+          <w:szCs w:val="20"/>
+        </w:rPr>
+      </w:pPr>
+      <w:r>
+        <w:rPr/>
+      </w:r>
+    </w:p>
+    <w:p>
+      <w:pPr>
+        <w:pStyle w:val="Normal"/>
+        <w:rPr>
+          <w:b/>
+          <w:b/>
+          <w:sz w:val="20"/>
+          <w:szCs w:val="20"/>
+        </w:rPr>
+      </w:pPr>
+      <w:r>
+        <w:rPr/>
+      </w:r>
+    </w:p>
+    <w:p>
+      <w:pPr>
+        <w:pStyle w:val="Normal"/>
+        <w:rPr>
+          <w:b/>
+          <w:b/>
+          <w:sz w:val="20"/>
+          <w:szCs w:val="20"/>
+        </w:rPr>
+      </w:pPr>
+      <w:r>
+        <w:rPr/>
+      </w:r>
+    </w:p>
+    <w:p>
+      <w:pPr>
+        <w:pStyle w:val="Normal"/>
+        <w:rPr>
+          <w:b/>
+          <w:b/>
+          <w:sz w:val="20"/>
+          <w:szCs w:val="20"/>
+        </w:rPr>
+      </w:pPr>
+      <w:r>
+        <w:rPr/>
+      </w:r>
+    </w:p>
+    <w:p>
+      <w:pPr>
+        <w:pStyle w:val="Normal"/>
+        <w:rPr>
+          <w:b/>
+          <w:b/>
+          <w:sz w:val="20"/>
+          <w:szCs w:val="20"/>
+        </w:rPr>
+      </w:pPr>
+      <w:r>
+        <w:rPr/>
+      </w:r>
+    </w:p>
+    <w:p>
+      <w:pPr>
+        <w:pStyle w:val="Normal"/>
+        <w:rPr>
+          <w:b/>
+          <w:b/>
+          <w:sz w:val="20"/>
+          <w:szCs w:val="20"/>
+        </w:rPr>
+      </w:pPr>
+      <w:r>
+        <w:rPr/>
+      </w:r>
+    </w:p>
+    <w:p>
+      <w:pPr>
+        <w:pStyle w:val="Normal"/>
+        <w:rPr>
+          <w:b/>
+          <w:b/>
+          <w:sz w:val="20"/>
+          <w:szCs w:val="20"/>
+        </w:rPr>
+      </w:pPr>
+      <w:r>
+        <w:rPr/>
+      </w:r>
+    </w:p>
+    <w:p>
+      <w:pPr>
+        <w:pStyle w:val="Normal"/>
+        <w:rPr>
+          <w:b/>
+          <w:b/>
+          <w:sz w:val="20"/>
+          <w:szCs w:val="20"/>
+        </w:rPr>
+      </w:pPr>
+      <w:r>
+        <w:rPr/>
+      </w:r>
+    </w:p>
+    <w:p>
+      <w:pPr>
+        <w:pStyle w:val="Normal"/>
+        <w:rPr>
+          <w:b/>
+          <w:b/>
+          <w:sz w:val="20"/>
+          <w:szCs w:val="20"/>
+        </w:rPr>
+      </w:pPr>
+      <w:r>
+        <w:rPr/>
+      </w:r>
+    </w:p>
+    <w:p>
+      <w:pPr>
+        <w:pStyle w:val="Normal"/>
+        <w:rPr>
+          <w:b/>
+          <w:b/>
+          <w:sz w:val="20"/>
+          <w:szCs w:val="20"/>
+        </w:rPr>
+      </w:pPr>
+      <w:r>
+        <w:rPr/>
+      </w:r>
+    </w:p>
+    <w:p>
+      <w:pPr>
+        <w:pStyle w:val="Normal"/>
+        <w:rPr>
+          <w:b/>
+          <w:b/>
+          <w:sz w:val="20"/>
+          <w:szCs w:val="20"/>
+        </w:rPr>
+      </w:pPr>
+      <w:r>
+        <w:rPr/>
+      </w:r>
+    </w:p>
+    <w:p>
+      <w:pPr>
+        <w:pStyle w:val="Normal"/>
+        <w:rPr>
+          <w:b/>
+          <w:b/>
+          <w:sz w:val="20"/>
+          <w:szCs w:val="20"/>
+        </w:rPr>
+      </w:pPr>
+      <w:r>
+        <w:rPr/>
+      </w:r>
+    </w:p>
+    <w:p>
+      <w:pPr>
+        <w:pStyle w:val="Normal"/>
+        <w:rPr>
+          <w:b/>
+          <w:b/>
+          <w:sz w:val="20"/>
+          <w:szCs w:val="20"/>
+        </w:rPr>
+      </w:pPr>
+      <w:r>
+        <w:rPr/>
+      </w:r>
+    </w:p>
+    <w:p>
+      <w:pPr>
+        <w:pStyle w:val="Normal"/>
+        <w:rPr/>
       </w:pPr>
       <w:r>
         <w:rPr>
@@ -4505,6 +5216,24 @@
     </w:p>
     <w:p>
       <w:pPr>
+        <w:pStyle w:val="ListParagraph"/>
+        <w:numPr>
+          <w:ilvl w:val="0"/>
+          <w:numId w:val="0"/>
+        </w:numPr>
+        <w:ind w:left="1080" w:hanging="0"/>
+        <w:rPr>
+          <w:b/>
+          <w:b/>
+          <w:color w:val="2E74B5" w:themeColor="accent1" w:themeShade="bf"/>
+        </w:rPr>
+      </w:pPr>
+      <w:r>
+        <w:rPr/>
+      </w:r>
+    </w:p>
+    <w:p>
+      <w:pPr>
         <w:pStyle w:val="TextBody"/>
         <w:spacing w:before="0" w:after="140"/>
         <w:rPr>
@@ -4519,7 +5248,7 @@
         </w:rPr>
         <w:t xml:space="preserve">The screencast can be found here: </w:t>
       </w:r>
-      <w:hyperlink r:id="rId3">
+      <w:hyperlink r:id="rId5">
         <w:r>
           <w:rPr>
             <w:rStyle w:val="InternetLink"/>
@@ -4631,6 +5360,152 @@
   <w:abstractNum w:abstractNumId="2">
     <w:lvl w:ilvl="0">
       <w:start w:val="1"/>
+      <w:numFmt w:val="bullet"/>
+      <w:lvlText w:val=""/>
+      <w:lvlJc w:val="left"/>
+      <w:pPr>
+        <w:tabs>
+          <w:tab w:val="num" w:pos="720"/>
+        </w:tabs>
+        <w:ind w:left="720" w:hanging="360"/>
+      </w:pPr>
+      <w:rPr>
+        <w:rFonts w:ascii="Symbol" w:hAnsi="Symbol" w:cs="Symbol" w:hint="default"/>
+        <w:rFonts w:cs="OpenSymbol"/>
+      </w:rPr>
+    </w:lvl>
+    <w:lvl w:ilvl="1">
+      <w:start w:val="1"/>
+      <w:numFmt w:val="bullet"/>
+      <w:lvlText w:val="◦"/>
+      <w:lvlJc w:val="left"/>
+      <w:pPr>
+        <w:tabs>
+          <w:tab w:val="num" w:pos="1080"/>
+        </w:tabs>
+        <w:ind w:left="1080" w:hanging="360"/>
+      </w:pPr>
+      <w:rPr>
+        <w:rFonts w:ascii="OpenSymbol" w:hAnsi="OpenSymbol" w:cs="OpenSymbol" w:hint="default"/>
+        <w:rFonts w:cs="OpenSymbol"/>
+      </w:rPr>
+    </w:lvl>
+    <w:lvl w:ilvl="2">
+      <w:start w:val="1"/>
+      <w:numFmt w:val="bullet"/>
+      <w:lvlText w:val="▪"/>
+      <w:lvlJc w:val="left"/>
+      <w:pPr>
+        <w:tabs>
+          <w:tab w:val="num" w:pos="1440"/>
+        </w:tabs>
+        <w:ind w:left="1440" w:hanging="360"/>
+      </w:pPr>
+      <w:rPr>
+        <w:rFonts w:ascii="OpenSymbol" w:hAnsi="OpenSymbol" w:cs="OpenSymbol" w:hint="default"/>
+        <w:rFonts w:cs="OpenSymbol"/>
+      </w:rPr>
+    </w:lvl>
+    <w:lvl w:ilvl="3">
+      <w:start w:val="1"/>
+      <w:numFmt w:val="bullet"/>
+      <w:lvlText w:val=""/>
+      <w:lvlJc w:val="left"/>
+      <w:pPr>
+        <w:tabs>
+          <w:tab w:val="num" w:pos="1800"/>
+        </w:tabs>
+        <w:ind w:left="1800" w:hanging="360"/>
+      </w:pPr>
+      <w:rPr>
+        <w:rFonts w:ascii="Symbol" w:hAnsi="Symbol" w:cs="Symbol" w:hint="default"/>
+        <w:rFonts w:cs="OpenSymbol"/>
+      </w:rPr>
+    </w:lvl>
+    <w:lvl w:ilvl="4">
+      <w:start w:val="1"/>
+      <w:numFmt w:val="bullet"/>
+      <w:lvlText w:val="◦"/>
+      <w:lvlJc w:val="left"/>
+      <w:pPr>
+        <w:tabs>
+          <w:tab w:val="num" w:pos="2160"/>
+        </w:tabs>
+        <w:ind w:left="2160" w:hanging="360"/>
+      </w:pPr>
+      <w:rPr>
+        <w:rFonts w:ascii="OpenSymbol" w:hAnsi="OpenSymbol" w:cs="OpenSymbol" w:hint="default"/>
+        <w:rFonts w:cs="OpenSymbol"/>
+      </w:rPr>
+    </w:lvl>
+    <w:lvl w:ilvl="5">
+      <w:start w:val="1"/>
+      <w:numFmt w:val="bullet"/>
+      <w:lvlText w:val="▪"/>
+      <w:lvlJc w:val="left"/>
+      <w:pPr>
+        <w:tabs>
+          <w:tab w:val="num" w:pos="2520"/>
+        </w:tabs>
+        <w:ind w:left="2520" w:hanging="360"/>
+      </w:pPr>
+      <w:rPr>
+        <w:rFonts w:ascii="OpenSymbol" w:hAnsi="OpenSymbol" w:cs="OpenSymbol" w:hint="default"/>
+        <w:rFonts w:cs="OpenSymbol"/>
+      </w:rPr>
+    </w:lvl>
+    <w:lvl w:ilvl="6">
+      <w:start w:val="1"/>
+      <w:numFmt w:val="bullet"/>
+      <w:lvlText w:val=""/>
+      <w:lvlJc w:val="left"/>
+      <w:pPr>
+        <w:tabs>
+          <w:tab w:val="num" w:pos="2880"/>
+        </w:tabs>
+        <w:ind w:left="2880" w:hanging="360"/>
+      </w:pPr>
+      <w:rPr>
+        <w:rFonts w:ascii="Symbol" w:hAnsi="Symbol" w:cs="Symbol" w:hint="default"/>
+        <w:rFonts w:cs="OpenSymbol"/>
+      </w:rPr>
+    </w:lvl>
+    <w:lvl w:ilvl="7">
+      <w:start w:val="1"/>
+      <w:numFmt w:val="bullet"/>
+      <w:lvlText w:val="◦"/>
+      <w:lvlJc w:val="left"/>
+      <w:pPr>
+        <w:tabs>
+          <w:tab w:val="num" w:pos="3240"/>
+        </w:tabs>
+        <w:ind w:left="3240" w:hanging="360"/>
+      </w:pPr>
+      <w:rPr>
+        <w:rFonts w:ascii="OpenSymbol" w:hAnsi="OpenSymbol" w:cs="OpenSymbol" w:hint="default"/>
+        <w:rFonts w:cs="OpenSymbol"/>
+      </w:rPr>
+    </w:lvl>
+    <w:lvl w:ilvl="8">
+      <w:start w:val="1"/>
+      <w:numFmt w:val="bullet"/>
+      <w:lvlText w:val="▪"/>
+      <w:lvlJc w:val="left"/>
+      <w:pPr>
+        <w:tabs>
+          <w:tab w:val="num" w:pos="3600"/>
+        </w:tabs>
+        <w:ind w:left="3600" w:hanging="360"/>
+      </w:pPr>
+      <w:rPr>
+        <w:rFonts w:ascii="OpenSymbol" w:hAnsi="OpenSymbol" w:cs="OpenSymbol" w:hint="default"/>
+        <w:rFonts w:cs="OpenSymbol"/>
+      </w:rPr>
+    </w:lvl>
+  </w:abstractNum>
+  <w:abstractNum w:abstractNumId="3">
+    <w:lvl w:ilvl="0">
+      <w:start w:val="1"/>
       <w:numFmt w:val="none"/>
       <w:suff w:val="nothing"/>
       <w:lvlText w:val=""/>
@@ -4725,6 +5600,9 @@
   </w:num>
   <w:num w:numId="2">
     <w:abstractNumId w:val="2"/>
+  </w:num>
+  <w:num w:numId="3">
+    <w:abstractNumId w:val="3"/>
   </w:num>
 </w:numbering>
 </file>
@@ -5173,6 +6051,13 @@
       <w:lang w:val="zxx" w:eastAsia="zxx" w:bidi="zxx"/>
     </w:rPr>
   </w:style>
+  <w:style w:type="character" w:styleId="Bullets">
+    <w:name w:val="Bullets"/>
+    <w:qFormat/>
+    <w:rPr>
+      <w:rFonts w:ascii="OpenSymbol" w:hAnsi="OpenSymbol" w:eastAsia="OpenSymbol" w:cs="OpenSymbol"/>
+    </w:rPr>
+  </w:style>
   <w:style w:type="paragraph" w:styleId="Heading">
     <w:name w:val="Heading"/>
     <w:basedOn w:val="Normal"/>
@@ -5478,7 +6363,461 @@
                 </a:solidFill>
                 <a:latin typeface="Calibri"/>
               </a:rPr>
-              <a:t>Average cumulative propagation delay per circuit</a:t>
+              <a:t>Average number of hops per circuit</a:t>
+            </a:r>
+          </a:p>
+        </c:rich>
+      </c:tx>
+      <c:overlay val="0"/>
+    </c:title>
+    <c:autoTitleDeleted val="0"/>
+    <c:plotArea>
+      <c:lineChart>
+        <c:varyColors val="0"/>
+        <c:grouping val="standard"/>
+        <c:ser>
+          <c:idx val="0"/>
+          <c:order val="0"/>
+          <c:tx>
+            <c:strRef>
+              <c:f>label 0</c:f>
+              <c:strCache>
+                <c:ptCount val="1"/>
+                <c:pt idx="0">
+                  <c:v>SHP</c:v>
+                </c:pt>
+              </c:strCache>
+            </c:strRef>
+          </c:tx>
+          <c:spPr>
+            <a:solidFill>
+              <a:srgbClr val="5b9bd5"/>
+            </a:solidFill>
+            <a:ln w="31680">
+              <a:solidFill>
+                <a:srgbClr val="5b9bd5"/>
+              </a:solidFill>
+              <a:round/>
+            </a:ln>
+          </c:spPr>
+          <c:marker>
+            <c:symbol val="circle"/>
+            <c:size val="5"/>
+            <c:spPr>
+              <a:solidFill>
+                <a:srgbClr val="5b9bd5"/>
+              </a:solidFill>
+            </c:spPr>
+          </c:marker>
+          <c:dLbls>
+            <c:dLbl>
+              <c:idx val="3"/>
+              <c:dLblPos val="r"/>
+              <c:showLegendKey val="0"/>
+              <c:showVal val="0"/>
+              <c:showCatName val="0"/>
+              <c:showSerName val="0"/>
+              <c:showPercent val="0"/>
+            </c:dLbl>
+            <c:dLblPos val="r"/>
+            <c:showLegendKey val="0"/>
+            <c:showVal val="0"/>
+            <c:showCatName val="0"/>
+            <c:showSerName val="0"/>
+            <c:showPercent val="0"/>
+            <c:showLeaderLines val="0"/>
+          </c:dLbls>
+          <c:cat>
+            <c:strRef>
+              <c:f>categories</c:f>
+              <c:strCache>
+                <c:ptCount val="5"/>
+                <c:pt idx="0">
+                  <c:v>1</c:v>
+                </c:pt>
+                <c:pt idx="1">
+                  <c:v>2</c:v>
+                </c:pt>
+                <c:pt idx="2">
+                  <c:v>3</c:v>
+                </c:pt>
+                <c:pt idx="3">
+                  <c:v>4</c:v>
+                </c:pt>
+                <c:pt idx="4">
+                  <c:v>5</c:v>
+                </c:pt>
+              </c:strCache>
+            </c:strRef>
+          </c:cat>
+          <c:val>
+            <c:numRef>
+              <c:f>0</c:f>
+              <c:numCache>
+                <c:formatCode>General</c:formatCode>
+                <c:ptCount val="5"/>
+                <c:pt idx="0">
+                  <c:v>3.66</c:v>
+                </c:pt>
+                <c:pt idx="1">
+                  <c:v>3.66</c:v>
+                </c:pt>
+                <c:pt idx="2">
+                  <c:v>3.66</c:v>
+                </c:pt>
+                <c:pt idx="3">
+                  <c:v>3.66</c:v>
+                </c:pt>
+                <c:pt idx="4">
+                  <c:v>3.66</c:v>
+                </c:pt>
+              </c:numCache>
+            </c:numRef>
+          </c:val>
+          <c:smooth val="0"/>
+        </c:ser>
+        <c:ser>
+          <c:idx val="1"/>
+          <c:order val="1"/>
+          <c:tx>
+            <c:strRef>
+              <c:f>label 1</c:f>
+              <c:strCache>
+                <c:ptCount val="1"/>
+                <c:pt idx="0">
+                  <c:v>SDP</c:v>
+                </c:pt>
+              </c:strCache>
+            </c:strRef>
+          </c:tx>
+          <c:spPr>
+            <a:solidFill>
+              <a:srgbClr val="ed7d31"/>
+            </a:solidFill>
+            <a:ln w="31680">
+              <a:solidFill>
+                <a:srgbClr val="ed7d31"/>
+              </a:solidFill>
+              <a:round/>
+            </a:ln>
+          </c:spPr>
+          <c:marker>
+            <c:symbol val="circle"/>
+            <c:size val="5"/>
+            <c:spPr>
+              <a:solidFill>
+                <a:srgbClr val="ed7d31"/>
+              </a:solidFill>
+            </c:spPr>
+          </c:marker>
+          <c:dLbls>
+            <c:dLblPos val="r"/>
+            <c:showLegendKey val="0"/>
+            <c:showVal val="0"/>
+            <c:showCatName val="0"/>
+            <c:showSerName val="0"/>
+            <c:showPercent val="0"/>
+            <c:showLeaderLines val="0"/>
+          </c:dLbls>
+          <c:cat>
+            <c:strRef>
+              <c:f>categories</c:f>
+              <c:strCache>
+                <c:ptCount val="5"/>
+                <c:pt idx="0">
+                  <c:v>1</c:v>
+                </c:pt>
+                <c:pt idx="1">
+                  <c:v>2</c:v>
+                </c:pt>
+                <c:pt idx="2">
+                  <c:v>3</c:v>
+                </c:pt>
+                <c:pt idx="3">
+                  <c:v>4</c:v>
+                </c:pt>
+                <c:pt idx="4">
+                  <c:v>5</c:v>
+                </c:pt>
+              </c:strCache>
+            </c:strRef>
+          </c:cat>
+          <c:val>
+            <c:numRef>
+              <c:f>1</c:f>
+              <c:numCache>
+                <c:formatCode>General</c:formatCode>
+                <c:ptCount val="5"/>
+                <c:pt idx="0">
+                  <c:v>4.31</c:v>
+                </c:pt>
+                <c:pt idx="1">
+                  <c:v>4.31</c:v>
+                </c:pt>
+                <c:pt idx="2">
+                  <c:v>4.31</c:v>
+                </c:pt>
+                <c:pt idx="3">
+                  <c:v>4.31</c:v>
+                </c:pt>
+                <c:pt idx="4">
+                  <c:v>4.31</c:v>
+                </c:pt>
+              </c:numCache>
+            </c:numRef>
+          </c:val>
+          <c:smooth val="0"/>
+        </c:ser>
+        <c:ser>
+          <c:idx val="2"/>
+          <c:order val="2"/>
+          <c:tx>
+            <c:strRef>
+              <c:f>label 2</c:f>
+              <c:strCache>
+                <c:ptCount val="1"/>
+                <c:pt idx="0">
+                  <c:v>LLP</c:v>
+                </c:pt>
+              </c:strCache>
+            </c:strRef>
+          </c:tx>
+          <c:spPr>
+            <a:solidFill>
+              <a:srgbClr val="a5a5a5"/>
+            </a:solidFill>
+            <a:ln w="31680">
+              <a:solidFill>
+                <a:srgbClr val="a5a5a5"/>
+              </a:solidFill>
+              <a:round/>
+            </a:ln>
+          </c:spPr>
+          <c:marker>
+            <c:symbol val="circle"/>
+            <c:size val="5"/>
+            <c:spPr>
+              <a:solidFill>
+                <a:srgbClr val="a5a5a5"/>
+              </a:solidFill>
+            </c:spPr>
+          </c:marker>
+          <c:dLbls>
+            <c:dLblPos val="r"/>
+            <c:showLegendKey val="0"/>
+            <c:showVal val="0"/>
+            <c:showCatName val="0"/>
+            <c:showSerName val="0"/>
+            <c:showPercent val="0"/>
+            <c:showLeaderLines val="0"/>
+          </c:dLbls>
+          <c:cat>
+            <c:strRef>
+              <c:f>categories</c:f>
+              <c:strCache>
+                <c:ptCount val="5"/>
+                <c:pt idx="0">
+                  <c:v>1</c:v>
+                </c:pt>
+                <c:pt idx="1">
+                  <c:v>2</c:v>
+                </c:pt>
+                <c:pt idx="2">
+                  <c:v>3</c:v>
+                </c:pt>
+                <c:pt idx="3">
+                  <c:v>4</c:v>
+                </c:pt>
+                <c:pt idx="4">
+                  <c:v>5</c:v>
+                </c:pt>
+              </c:strCache>
+            </c:strRef>
+          </c:cat>
+          <c:val>
+            <c:numRef>
+              <c:f>2</c:f>
+              <c:numCache>
+                <c:formatCode>General</c:formatCode>
+                <c:ptCount val="5"/>
+                <c:pt idx="0">
+                  <c:v>5.25</c:v>
+                </c:pt>
+                <c:pt idx="1">
+                  <c:v>5.3</c:v>
+                </c:pt>
+                <c:pt idx="2">
+                  <c:v>5.28</c:v>
+                </c:pt>
+                <c:pt idx="3">
+                  <c:v>5.31</c:v>
+                </c:pt>
+                <c:pt idx="4">
+                  <c:v>5.28</c:v>
+                </c:pt>
+              </c:numCache>
+            </c:numRef>
+          </c:val>
+          <c:smooth val="0"/>
+        </c:ser>
+        <c:hiLowLines>
+          <c:spPr>
+            <a:ln>
+              <a:noFill/>
+            </a:ln>
+          </c:spPr>
+        </c:hiLowLines>
+        <c:marker val="1"/>
+        <c:axId val="92161016"/>
+        <c:axId val="71176608"/>
+      </c:lineChart>
+      <c:catAx>
+        <c:axId val="92161016"/>
+        <c:scaling>
+          <c:orientation val="minMax"/>
+        </c:scaling>
+        <c:delete val="0"/>
+        <c:axPos val="b"/>
+        <c:numFmt formatCode="MM/DD/YYYY" sourceLinked="1"/>
+        <c:majorTickMark val="none"/>
+        <c:minorTickMark val="none"/>
+        <c:tickLblPos val="nextTo"/>
+        <c:spPr>
+          <a:ln w="9360">
+            <a:solidFill>
+              <a:srgbClr val="d9d9d9"/>
+            </a:solidFill>
+            <a:round/>
+          </a:ln>
+        </c:spPr>
+        <c:txPr>
+          <a:bodyPr/>
+          <a:p>
+            <a:pPr>
+              <a:defRPr b="0" sz="900" spc="-1" strike="noStrike">
+                <a:solidFill>
+                  <a:srgbClr val="595959"/>
+                </a:solidFill>
+                <a:latin typeface="Calibri"/>
+              </a:defRPr>
+            </a:pPr>
+          </a:p>
+        </c:txPr>
+        <c:crossAx val="71176608"/>
+        <c:crosses val="autoZero"/>
+        <c:auto val="1"/>
+        <c:lblAlgn val="ctr"/>
+        <c:lblOffset val="100"/>
+      </c:catAx>
+      <c:valAx>
+        <c:axId val="71176608"/>
+        <c:scaling>
+          <c:orientation val="minMax"/>
+          <c:max val="6"/>
+          <c:min val="3"/>
+        </c:scaling>
+        <c:delete val="0"/>
+        <c:axPos val="l"/>
+        <c:majorGridlines>
+          <c:spPr>
+            <a:ln w="9360">
+              <a:solidFill>
+                <a:srgbClr val="d9d9d9"/>
+              </a:solidFill>
+              <a:round/>
+            </a:ln>
+          </c:spPr>
+        </c:majorGridlines>
+        <c:numFmt formatCode="General" sourceLinked="0"/>
+        <c:majorTickMark val="none"/>
+        <c:minorTickMark val="none"/>
+        <c:tickLblPos val="nextTo"/>
+        <c:spPr>
+          <a:ln w="2520">
+            <a:solidFill>
+              <a:srgbClr val="5b9bd5"/>
+            </a:solidFill>
+            <a:round/>
+          </a:ln>
+        </c:spPr>
+        <c:txPr>
+          <a:bodyPr/>
+          <a:p>
+            <a:pPr>
+              <a:defRPr b="0" sz="900" spc="-1" strike="noStrike">
+                <a:solidFill>
+                  <a:srgbClr val="595959"/>
+                </a:solidFill>
+                <a:latin typeface="Calibri"/>
+              </a:defRPr>
+            </a:pPr>
+          </a:p>
+        </c:txPr>
+        <c:crossAx val="92161016"/>
+        <c:crosses val="autoZero"/>
+        <c:crossBetween val="midCat"/>
+      </c:valAx>
+      <c:spPr>
+        <a:noFill/>
+        <a:ln>
+          <a:noFill/>
+        </a:ln>
+      </c:spPr>
+    </c:plotArea>
+    <c:legend>
+      <c:legendPos val="b"/>
+      <c:overlay val="0"/>
+      <c:spPr>
+        <a:noFill/>
+        <a:ln>
+          <a:noFill/>
+        </a:ln>
+      </c:spPr>
+    </c:legend>
+    <c:plotVisOnly val="1"/>
+    <c:dispBlanksAs val="gap"/>
+  </c:chart>
+  <c:spPr>
+    <a:solidFill>
+      <a:srgbClr val="ffffff"/>
+    </a:solidFill>
+    <a:ln w="3240">
+      <a:solidFill>
+        <a:srgbClr val="d9d9d9"/>
+      </a:solidFill>
+      <a:round/>
+    </a:ln>
+  </c:spPr>
+</c:chartSpace>
+</file>
+
+<file path=word/charts/chart2.xml><?xml version="1.0" encoding="utf-8"?>
+<c:chartSpace xmlns:c="http://schemas.openxmlformats.org/drawingml/2006/chart" xmlns:a="http://schemas.openxmlformats.org/drawingml/2006/main" xmlns:r="http://schemas.openxmlformats.org/officeDocument/2006/relationships">
+  <c:lang val="en-US"/>
+  <c:roundedCorners val="0"/>
+  <c:chart>
+    <c:title>
+      <c:tx>
+        <c:rich>
+          <a:bodyPr rot="0"/>
+          <a:lstStyle/>
+          <a:p>
+            <a:pPr>
+              <a:defRPr b="0" sz="1400" spc="-1" strike="noStrike">
+                <a:solidFill>
+                  <a:srgbClr val="595959"/>
+                </a:solidFill>
+                <a:latin typeface="Calibri"/>
+              </a:defRPr>
+            </a:pPr>
+            <a:r>
+              <a:rPr b="0" sz="1400" spc="-1" strike="noStrike">
+                <a:solidFill>
+                  <a:srgbClr val="595959"/>
+                </a:solidFill>
+                <a:latin typeface="Calibri"/>
+              </a:rPr>
+              <a:t>Percentage of successfully routed packets</a:t>
             </a:r>
           </a:p>
         </c:rich>
@@ -5563,19 +6902,19 @@
                 <c:formatCode>General</c:formatCode>
                 <c:ptCount val="5"/>
                 <c:pt idx="0">
-                  <c:v>165.78</c:v>
+                  <c:v>91.48</c:v>
                 </c:pt>
                 <c:pt idx="1">
-                  <c:v>166.56</c:v>
+                  <c:v>91.21</c:v>
                 </c:pt>
                 <c:pt idx="2">
-                  <c:v>166.72</c:v>
+                  <c:v>91.05</c:v>
                 </c:pt>
                 <c:pt idx="3">
-                  <c:v>166.97</c:v>
+                  <c:v>91.31</c:v>
                 </c:pt>
                 <c:pt idx="4">
-                  <c:v>166.85</c:v>
+                  <c:v>91.07</c:v>
                 </c:pt>
               </c:numCache>
             </c:numRef>
@@ -5655,19 +6994,19 @@
                 <c:formatCode>General</c:formatCode>
                 <c:ptCount val="5"/>
                 <c:pt idx="0">
-                  <c:v>140.21</c:v>
+                  <c:v>90.83</c:v>
                 </c:pt>
                 <c:pt idx="1">
-                  <c:v>140.21</c:v>
+                  <c:v>90.84</c:v>
                 </c:pt>
                 <c:pt idx="2">
-                  <c:v>140.21</c:v>
+                  <c:v>90.84</c:v>
                 </c:pt>
                 <c:pt idx="3">
-                  <c:v>140.21</c:v>
+                  <c:v>90.84</c:v>
                 </c:pt>
                 <c:pt idx="4">
-                  <c:v>140.21</c:v>
+                  <c:v>90.84</c:v>
                 </c:pt>
               </c:numCache>
             </c:numRef>
@@ -5747,19 +7086,19 @@
                 <c:formatCode>General</c:formatCode>
                 <c:ptCount val="5"/>
                 <c:pt idx="0">
-                  <c:v>264.67</c:v>
+                  <c:v>98.04</c:v>
                 </c:pt>
                 <c:pt idx="1">
-                  <c:v>266.86</c:v>
+                  <c:v>98.5</c:v>
                 </c:pt>
                 <c:pt idx="2">
-                  <c:v>263.42</c:v>
+                  <c:v>97.87</c:v>
                 </c:pt>
                 <c:pt idx="3">
-                  <c:v>267.48</c:v>
+                  <c:v>97.14</c:v>
                 </c:pt>
                 <c:pt idx="4">
-                  <c:v>265.28</c:v>
+                  <c:v>98.48</c:v>
                 </c:pt>
               </c:numCache>
             </c:numRef>
@@ -5774,11 +7113,11 @@
           </c:spPr>
         </c:hiLowLines>
         <c:marker val="1"/>
-        <c:axId val="8689861"/>
-        <c:axId val="73599868"/>
+        <c:axId val="78625110"/>
+        <c:axId val="99384061"/>
       </c:lineChart>
       <c:catAx>
-        <c:axId val="8689861"/>
+        <c:axId val="78625110"/>
         <c:scaling>
           <c:orientation val="minMax"/>
         </c:scaling>
@@ -5809,16 +7148,18 @@
             </a:pPr>
           </a:p>
         </c:txPr>
-        <c:crossAx val="73599868"/>
+        <c:crossAx val="99384061"/>
         <c:crosses val="autoZero"/>
         <c:auto val="1"/>
         <c:lblAlgn val="ctr"/>
         <c:lblOffset val="100"/>
       </c:catAx>
       <c:valAx>
-        <c:axId val="73599868"/>
+        <c:axId val="99384061"/>
         <c:scaling>
           <c:orientation val="minMax"/>
+          <c:max val="100"/>
+          <c:min val="90"/>
         </c:scaling>
         <c:delete val="0"/>
         <c:axPos val="l"/>
@@ -5854,7 +7195,7 @@
             </a:pPr>
           </a:p>
         </c:txPr>
-        <c:crossAx val="8689861"/>
+        <c:crossAx val="78625110"/>
         <c:crosses val="autoZero"/>
         <c:crossBetween val="midCat"/>
       </c:valAx>

</xml_diff>

<commit_message>
report pdf added, about to submit
</commit_message>
<xml_diff>
--- a/docs/report.docx
+++ b/docs/report.docx
@@ -75,7 +75,14 @@
           <w:sz w:val="20"/>
           <w:szCs w:val="20"/>
         </w:rPr>
-        <w:t>Our program runs on Python3 and is managed by a RoutingPerformance class in routing_performance.py in the root directory</w:t>
+        <w:t xml:space="preserve">Our program runs on Python3 and is managed by a RoutingPerformance class in routing_performance.py in the root directory. </w:t>
+      </w:r>
+      <w:r>
+        <w:rPr>
+          <w:sz w:val="20"/>
+          <w:szCs w:val="20"/>
+        </w:rPr>
+        <w:t>It also only handles the CIRCUIT case.</w:t>
       </w:r>
     </w:p>
     <w:p>
@@ -224,15 +231,25 @@
     <w:p>
       <w:pPr>
         <w:pStyle w:val="Normal"/>
-        <w:rPr>
-          <w:b/>
-          <w:b/>
-        </w:rPr>
-      </w:pPr>
-      <w:r>
-        <w:rPr>
-          <w:b/>
-        </w:rPr>
+        <w:numPr>
+          <w:ilvl w:val="0"/>
+          <w:numId w:val="2"/>
+        </w:numPr>
+        <w:rPr/>
+      </w:pPr>
+      <w:r>
+        <w:rPr>
+          <w:sz w:val="20"/>
+          <w:szCs w:val="20"/>
+        </w:rPr>
+        <w:t>E</w:t>
+      </w:r>
+      <w:r>
+        <w:rPr>
+          <w:sz w:val="20"/>
+          <w:szCs w:val="20"/>
+        </w:rPr>
+        <w:t>arly architecture diagram is also provided in docs/Structure_overview.pdf</w:t>
       </w:r>
     </w:p>
     <w:p>
@@ -1454,15 +1471,6 @@
     <w:p>
       <w:pPr>
         <w:pStyle w:val="Normal"/>
-        <w:rPr/>
-      </w:pPr>
-      <w:r>
-        <w:rPr/>
-      </w:r>
-    </w:p>
-    <w:p>
-      <w:pPr>
-        <w:pStyle w:val="Normal"/>
         <w:rPr>
           <w:b/>
           <w:b/>
@@ -1514,97 +1522,19 @@
     <w:p>
       <w:pPr>
         <w:pStyle w:val="TextBody"/>
-        <w:rPr>
-          <w:sz w:val="20"/>
-          <w:szCs w:val="20"/>
-        </w:rPr>
-      </w:pPr>
-      <w:r>
-        <w:rPr>
-          <w:sz w:val="20"/>
-          <w:szCs w:val="20"/>
-        </w:rPr>
-        <w:t>As we can se</w:t>
-      </w:r>
-      <w:r>
-        <w:rPr>
-          <w:sz w:val="20"/>
-          <w:szCs w:val="20"/>
-        </w:rPr>
-        <w:t>e, (explanation...)</w:t>
-      </w:r>
-      <w:r>
-        <w:rPr>
-          <w:sz w:val="20"/>
-          <w:szCs w:val="20"/>
-        </w:rPr>
-        <w:t xml:space="preserve"> . </w:t>
-      </w:r>
-      <w:r>
-        <w:rPr>
-          <w:sz w:val="20"/>
-          <w:szCs w:val="20"/>
-        </w:rPr>
-        <w:t>The discussion with varying packet rates shows the comparison between the percentage of blocked packets, average number of hops per circuit and average cumulative propagation delay per circuit for each routing protocol.</w:t>
-      </w:r>
-    </w:p>
-    <w:p>
-      <w:pPr>
-        <w:pStyle w:val="Normal"/>
         <w:rPr/>
       </w:pPr>
-      <w:r>
-        <w:rPr/>
-      </w:r>
-    </w:p>
-    <w:p>
-      <w:pPr>
-        <w:pStyle w:val="Normal"/>
-        <w:rPr/>
-      </w:pPr>
-      <w:r>
-        <w:rPr/>
-      </w:r>
-    </w:p>
-    <w:p>
-      <w:pPr>
-        <w:pStyle w:val="Normal"/>
-        <w:rPr/>
-      </w:pPr>
-      <w:r>
-        <w:rPr/>
-      </w:r>
-    </w:p>
-    <w:p>
-      <w:pPr>
-        <w:pStyle w:val="Normal"/>
-        <w:rPr/>
-      </w:pPr>
-      <w:r>
-        <w:rPr/>
-      </w:r>
-    </w:p>
-    <w:p>
-      <w:pPr>
-        <w:pStyle w:val="Normal"/>
-        <w:rPr/>
-      </w:pPr>
-      <w:r>
-        <w:rPr/>
-      </w:r>
-    </w:p>
-    <w:p>
-      <w:pPr>
-        <w:pStyle w:val="Normal"/>
-        <w:rPr/>
-      </w:pPr>
-      <w:r>
-        <w:rPr/>
+      <w:r/>
+      <w:r>
+        <w:rPr>
+          <w:sz w:val="20"/>
+          <w:szCs w:val="20"/>
+        </w:rPr>
         <w:drawing>
           <wp:inline distT="0" distB="0" distL="0" distR="0">
-            <wp:extent cx="3547110" cy="2379980"/>
+            <wp:extent cx="3765550" cy="2717800"/>
             <wp:effectExtent l="0" t="0" r="0" b="0"/>
-            <wp:docPr id="1" name="Object2"/>
+            <wp:docPr id="1" name="Object1"/>
             <wp:cNvGraphicFramePr/>
             <a:graphic xmlns:a="http://schemas.openxmlformats.org/drawingml/2006/main">
               <a:graphicData uri="http://schemas.openxmlformats.org/drawingml/2006/chart">
@@ -1613,29 +1543,83 @@
             </a:graphic>
           </wp:inline>
         </w:drawing>
+        <w:t>As we can se</w:t>
+      </w:r>
+      <w:r>
+        <w:rPr>
+          <w:sz w:val="20"/>
+          <w:szCs w:val="20"/>
+        </w:rPr>
+        <w:t xml:space="preserve">e, the LLP routing protocol resulted in the highest percentage of successfully routed packets followed by SHP then SDP. </w:t>
+      </w:r>
+      <w:r>
+        <w:rPr>
+          <w:sz w:val="20"/>
+          <w:szCs w:val="20"/>
+        </w:rPr>
+        <w:t xml:space="preserve">The arises as the pathfinding in LLP actively considers the prioritises the capacity of paths at each point, reducing the likelihood of blockage and trading off efficiency in path length/propogation delay in the process (delay/hops is not considered). In contrast, both SDP and SHP have no consciousness of other current connections (and hence are blind to likelihood of blocking) which shows in </w:t>
+      </w:r>
+      <w:r>
+        <w:rPr>
+          <w:sz w:val="20"/>
+          <w:szCs w:val="20"/>
+        </w:rPr>
+        <w:t xml:space="preserve">their </w:t>
+      </w:r>
+      <w:r>
+        <w:rPr>
+          <w:sz w:val="20"/>
+          <w:szCs w:val="20"/>
+        </w:rPr>
+        <w:t>lower routing success rate. SHP is more naive as only hop number is prioriti</w:t>
+      </w:r>
+      <w:r>
+        <w:rPr>
+          <w:sz w:val="20"/>
+          <w:szCs w:val="20"/>
+        </w:rPr>
+        <w:t>sed</w:t>
+      </w:r>
+      <w:r>
+        <w:rPr>
+          <w:sz w:val="20"/>
+          <w:szCs w:val="20"/>
+        </w:rPr>
+        <w:t xml:space="preserve"> (explaining having the lowest avg hops per circuit) which shows in its avg propogation delay </w:t>
+      </w:r>
+      <w:r>
+        <w:rPr>
+          <w:sz w:val="20"/>
+          <w:szCs w:val="20"/>
+        </w:rPr>
+        <w:t>being higher than SDP.</w:t>
+      </w:r>
+      <w:r>
+        <w:rPr>
+          <w:sz w:val="20"/>
+          <w:szCs w:val="20"/>
+        </w:rPr>
+        <w:t xml:space="preserve"> </w:t>
+      </w:r>
+      <w:r>
+        <w:rPr>
+          <w:sz w:val="20"/>
+          <w:szCs w:val="20"/>
+        </w:rPr>
+        <w:t>It is worth noting that SHP is most vulnerable to randomness in tie breakage, as the difference in % success is low between SDP &amp; SHP, with some runs resulting in SDP &gt; SHP</w:t>
+      </w:r>
+      <w:r>
+        <w:rPr>
+          <w:sz w:val="20"/>
+          <w:szCs w:val="20"/>
+        </w:rPr>
+        <w:t>. The Total number of virtual circuit requests and packets are identical in each case because the same workload is used in all cases. The following discussion with varying packet rates discusses reasoning behind the percentage of blocked packets, average number of hops per circuit and average cumulative propagation delay per circuit for each routing protocol.</w:t>
       </w:r>
     </w:p>
     <w:p>
       <w:pPr>
-        <w:pStyle w:val="Normal"/>
-        <w:rPr/>
-      </w:pPr>
-      <w:r>
-        <w:rPr/>
-      </w:r>
-    </w:p>
-    <w:p>
-      <w:pPr>
-        <w:pStyle w:val="Normal"/>
-        <w:rPr/>
-      </w:pPr>
-      <w:r>
-        <w:rPr/>
-      </w:r>
-    </w:p>
-    <w:p>
-      <w:pPr>
-        <w:pStyle w:val="Normal"/>
+        <w:pStyle w:val="ListParagraph"/>
+        <w:ind w:hanging="0"/>
         <w:rPr/>
       </w:pPr>
       <w:r>
@@ -1661,16 +1645,15 @@
     </w:p>
     <w:p>
       <w:pPr>
-        <w:pStyle w:val="Normal"/>
-        <w:rPr>
-          <w:b/>
-          <w:b/>
-        </w:rPr>
-      </w:pPr>
-      <w:r>
-        <w:rPr>
-          <w:b/>
-        </w:rPr>
+        <w:pStyle w:val="TextBody"/>
+        <w:rPr/>
+      </w:pPr>
+      <w:r>
+        <w:rPr>
+          <w:sz w:val="20"/>
+          <w:szCs w:val="20"/>
+        </w:rPr>
+        <w:t>Varying the packet rate results in the table and plots below, with analysis to follow:</w:t>
       </w:r>
     </w:p>
     <w:tbl>
@@ -4749,19 +4732,6 @@
       </w:pPr>
       <w:r>
         <w:rPr/>
-        <w:drawing>
-          <wp:inline distT="0" distB="0" distL="0" distR="0">
-            <wp:extent cx="3765550" cy="2717800"/>
-            <wp:effectExtent l="0" t="0" r="0" b="0"/>
-            <wp:docPr id="2" name="Object1"/>
-            <wp:cNvGraphicFramePr/>
-            <a:graphic xmlns:a="http://schemas.openxmlformats.org/drawingml/2006/main">
-              <a:graphicData uri="http://schemas.openxmlformats.org/drawingml/2006/chart">
-                <c:chart xmlns:c="http://schemas.openxmlformats.org/drawingml/2006/chart" xmlns:r="http://schemas.openxmlformats.org/officeDocument/2006/relationships" r:id="rId4"/>
-              </a:graphicData>
-            </a:graphic>
-          </wp:inline>
-        </w:drawing>
       </w:r>
     </w:p>
     <w:p>
@@ -4921,29 +4891,31 @@
     <w:p>
       <w:pPr>
         <w:pStyle w:val="Normal"/>
-        <w:rPr>
-          <w:b/>
-          <w:b/>
-          <w:sz w:val="20"/>
-          <w:szCs w:val="20"/>
-        </w:rPr>
-      </w:pPr>
-      <w:r>
         <w:rPr/>
+      </w:pPr>
+      <w:r>
+        <w:rPr>
+          <w:b/>
+          <w:sz w:val="20"/>
+          <w:szCs w:val="20"/>
+        </w:rPr>
+        <w:t>Analysis on percentage of successfully routed packets.</w:t>
       </w:r>
     </w:p>
     <w:p>
       <w:pPr>
         <w:pStyle w:val="Normal"/>
         <w:rPr>
-          <w:b/>
-          <w:b/>
-          <w:sz w:val="20"/>
-          <w:szCs w:val="20"/>
-        </w:rPr>
-      </w:pPr>
-      <w:r>
-        <w:rPr/>
+          <w:sz w:val="20"/>
+          <w:szCs w:val="20"/>
+        </w:rPr>
+      </w:pPr>
+      <w:r>
+        <w:rPr>
+          <w:sz w:val="20"/>
+          <w:szCs w:val="20"/>
+        </w:rPr>
+        <w:t>The Least Loaded Path algorithm is observed to have the highest rate of success when routing packets compared to Shortest Hop Path and Shortest Delay Path, which block roughly 5-6% more packets. The main difference between LLP and the two other algorithms is that it focuses on link load as a cost rather than the number of hops or propagation delay. Because of this focus, link loads (on average) across the network would be less “congested” as the algorithm chooses paths with the least load, resulting in links that stay open for longer thus increasing the rate of success for routing packets. With varying packet rates, routing success with LLP seems to fluctuate across a ~2% band, whereas in the case of SHP and SDP there is very minimal or even no change.</w:t>
       </w:r>
     </w:p>
     <w:p>
@@ -4952,12 +4924,12 @@
         <w:rPr>
           <w:b/>
           <w:b/>
-          <w:sz w:val="20"/>
-          <w:szCs w:val="20"/>
-        </w:rPr>
-      </w:pPr>
-      <w:r>
-        <w:rPr/>
+        </w:rPr>
+      </w:pPr>
+      <w:r>
+        <w:rPr>
+          <w:b/>
+        </w:rPr>
       </w:r>
     </w:p>
     <w:p>
@@ -4971,151 +4943,19 @@
         </w:rPr>
       </w:pPr>
       <w:r>
-        <w:rPr/>
+        <w:rPr>
+          <w:b/>
+          <w:sz w:val="20"/>
+          <w:szCs w:val="20"/>
+        </w:rPr>
+        <w:t>Analysis on average number of hops per circuit.</w:t>
       </w:r>
     </w:p>
     <w:p>
       <w:pPr>
         <w:pStyle w:val="Normal"/>
-        <w:rPr>
-          <w:b/>
-          <w:b/>
-          <w:sz w:val="20"/>
-          <w:szCs w:val="20"/>
-        </w:rPr>
-      </w:pPr>
-      <w:r>
+        <w:jc w:val="both"/>
         <w:rPr/>
-      </w:r>
-    </w:p>
-    <w:p>
-      <w:pPr>
-        <w:pStyle w:val="Normal"/>
-        <w:rPr>
-          <w:b/>
-          <w:b/>
-          <w:sz w:val="20"/>
-          <w:szCs w:val="20"/>
-        </w:rPr>
-      </w:pPr>
-      <w:r>
-        <w:rPr/>
-      </w:r>
-    </w:p>
-    <w:p>
-      <w:pPr>
-        <w:pStyle w:val="Normal"/>
-        <w:rPr>
-          <w:b/>
-          <w:b/>
-          <w:sz w:val="20"/>
-          <w:szCs w:val="20"/>
-        </w:rPr>
-      </w:pPr>
-      <w:r>
-        <w:rPr/>
-      </w:r>
-    </w:p>
-    <w:p>
-      <w:pPr>
-        <w:pStyle w:val="Normal"/>
-        <w:rPr>
-          <w:b/>
-          <w:b/>
-          <w:sz w:val="20"/>
-          <w:szCs w:val="20"/>
-        </w:rPr>
-      </w:pPr>
-      <w:r>
-        <w:rPr/>
-      </w:r>
-    </w:p>
-    <w:p>
-      <w:pPr>
-        <w:pStyle w:val="Normal"/>
-        <w:rPr>
-          <w:b/>
-          <w:b/>
-          <w:sz w:val="20"/>
-          <w:szCs w:val="20"/>
-        </w:rPr>
-      </w:pPr>
-      <w:r>
-        <w:rPr/>
-      </w:r>
-    </w:p>
-    <w:p>
-      <w:pPr>
-        <w:pStyle w:val="Normal"/>
-        <w:rPr/>
-      </w:pPr>
-      <w:r>
-        <w:rPr>
-          <w:b/>
-          <w:sz w:val="20"/>
-          <w:szCs w:val="20"/>
-        </w:rPr>
-        <w:t>Analysis on percentage of successfully routed packets.</w:t>
-      </w:r>
-    </w:p>
-    <w:p>
-      <w:pPr>
-        <w:pStyle w:val="Normal"/>
-        <w:rPr>
-          <w:sz w:val="20"/>
-          <w:szCs w:val="20"/>
-        </w:rPr>
-      </w:pPr>
-      <w:r>
-        <w:rPr>
-          <w:sz w:val="20"/>
-          <w:szCs w:val="20"/>
-        </w:rPr>
-        <w:t>The Least Loaded Path algorithm is observed to have the highest rate of success when routing packets compared to Shortest Hop Path and Shortest Delay Path, which block roughly 5-6% more packets. The main difference between LLP and the two other algorithms is that it focuses on link load as a cost rather than the number of hops or propagation delay. Because of this focus, link loads (on average) across the network would be less “congested” as the algorithm chooses paths with the least load, resulting in links that stay open for longer thus increasing the rate of success for routing packets. With varying packet rates, routing success with LLP seems to fluctuate across a ~2% band, whereas in the case of SHP and SDP there is very minimal or even no change.</w:t>
-      </w:r>
-    </w:p>
-    <w:p>
-      <w:pPr>
-        <w:pStyle w:val="Normal"/>
-        <w:rPr>
-          <w:b/>
-          <w:b/>
-        </w:rPr>
-      </w:pPr>
-      <w:r>
-        <w:rPr>
-          <w:b/>
-        </w:rPr>
-      </w:r>
-    </w:p>
-    <w:p>
-      <w:pPr>
-        <w:pStyle w:val="Normal"/>
-        <w:rPr>
-          <w:b/>
-          <w:b/>
-          <w:sz w:val="20"/>
-          <w:szCs w:val="20"/>
-        </w:rPr>
-      </w:pPr>
-      <w:r>
-        <w:rPr>
-          <w:b/>
-          <w:sz w:val="20"/>
-          <w:szCs w:val="20"/>
-        </w:rPr>
-        <w:t>Analysis on average number of hops per circuit.</w:t>
-      </w:r>
-    </w:p>
-    <w:p>
-      <w:pPr>
-        <w:pStyle w:val="Normal"/>
-        <w:jc w:val="both"/>
-        <w:rPr>
-          <w:color w:val="000000" w:themeColor="text1"/>
-          <w:sz w:val="20"/>
-          <w:szCs w:val="20"/>
-        </w:rPr>
       </w:pPr>
       <w:r>
         <w:rPr>
@@ -5126,12 +4966,42 @@
       </w:r>
       <w:r>
         <w:rPr>
-          <w:b/>
-          <w:color w:val="FF0000"/>
-          <w:sz w:val="20"/>
-          <w:szCs w:val="20"/>
-        </w:rPr>
-        <w:t xml:space="preserve">Lastly, LLP has the highest average number of hops per circuit as it purely addresses lowering link load and completely disregards hops and delay costs. (maybe some further insight?). </w:t>
+          <w:b w:val="false"/>
+          <w:bCs w:val="false"/>
+          <w:color w:val="000000"/>
+          <w:sz w:val="20"/>
+          <w:szCs w:val="20"/>
+        </w:rPr>
+        <w:t xml:space="preserve">Lastly, LLP has the highest average number of hops per circuit as it purely addresses lowering link load and completely disregards hops and delay costs. </w:t>
+      </w:r>
+      <w:r>
+        <w:rPr>
+          <w:b w:val="false"/>
+          <w:bCs w:val="false"/>
+          <w:color w:val="000000"/>
+          <w:sz w:val="20"/>
+          <w:szCs w:val="20"/>
+        </w:rPr>
+        <w:t>It does not mind taking much longer/delayed paths as long as they have capacity to spare</w:t>
+      </w:r>
+      <w:r>
+        <w:rPr>
+          <w:b w:val="false"/>
+          <w:bCs w:val="false"/>
+          <w:color w:val="000000"/>
+          <w:sz w:val="20"/>
+          <w:szCs w:val="20"/>
+        </w:rPr>
+        <w:t>.</w:t>
+      </w:r>
+      <w:r>
+        <w:rPr>
+          <w:b/>
+          <w:color w:val="000000"/>
+          <w:sz w:val="20"/>
+          <w:szCs w:val="20"/>
+        </w:rPr>
+        <w:t xml:space="preserve"> </w:t>
       </w:r>
       <w:r>
         <w:rPr>
@@ -5248,7 +5118,7 @@
         </w:rPr>
         <w:t xml:space="preserve">The screencast can be found here: </w:t>
       </w:r>
-      <w:hyperlink r:id="rId5">
+      <w:hyperlink r:id="rId4">
         <w:r>
           <w:rPr>
             <w:rStyle w:val="InternetLink"/>
@@ -6363,460 +6233,6 @@
                 </a:solidFill>
                 <a:latin typeface="Calibri"/>
               </a:rPr>
-              <a:t>Average number of hops per circuit</a:t>
-            </a:r>
-          </a:p>
-        </c:rich>
-      </c:tx>
-      <c:overlay val="0"/>
-    </c:title>
-    <c:autoTitleDeleted val="0"/>
-    <c:plotArea>
-      <c:lineChart>
-        <c:varyColors val="0"/>
-        <c:grouping val="standard"/>
-        <c:ser>
-          <c:idx val="0"/>
-          <c:order val="0"/>
-          <c:tx>
-            <c:strRef>
-              <c:f>label 0</c:f>
-              <c:strCache>
-                <c:ptCount val="1"/>
-                <c:pt idx="0">
-                  <c:v>SHP</c:v>
-                </c:pt>
-              </c:strCache>
-            </c:strRef>
-          </c:tx>
-          <c:spPr>
-            <a:solidFill>
-              <a:srgbClr val="5b9bd5"/>
-            </a:solidFill>
-            <a:ln w="31680">
-              <a:solidFill>
-                <a:srgbClr val="5b9bd5"/>
-              </a:solidFill>
-              <a:round/>
-            </a:ln>
-          </c:spPr>
-          <c:marker>
-            <c:symbol val="circle"/>
-            <c:size val="5"/>
-            <c:spPr>
-              <a:solidFill>
-                <a:srgbClr val="5b9bd5"/>
-              </a:solidFill>
-            </c:spPr>
-          </c:marker>
-          <c:dLbls>
-            <c:dLbl>
-              <c:idx val="3"/>
-              <c:dLblPos val="r"/>
-              <c:showLegendKey val="0"/>
-              <c:showVal val="0"/>
-              <c:showCatName val="0"/>
-              <c:showSerName val="0"/>
-              <c:showPercent val="0"/>
-            </c:dLbl>
-            <c:dLblPos val="r"/>
-            <c:showLegendKey val="0"/>
-            <c:showVal val="0"/>
-            <c:showCatName val="0"/>
-            <c:showSerName val="0"/>
-            <c:showPercent val="0"/>
-            <c:showLeaderLines val="0"/>
-          </c:dLbls>
-          <c:cat>
-            <c:strRef>
-              <c:f>categories</c:f>
-              <c:strCache>
-                <c:ptCount val="5"/>
-                <c:pt idx="0">
-                  <c:v>1</c:v>
-                </c:pt>
-                <c:pt idx="1">
-                  <c:v>2</c:v>
-                </c:pt>
-                <c:pt idx="2">
-                  <c:v>3</c:v>
-                </c:pt>
-                <c:pt idx="3">
-                  <c:v>4</c:v>
-                </c:pt>
-                <c:pt idx="4">
-                  <c:v>5</c:v>
-                </c:pt>
-              </c:strCache>
-            </c:strRef>
-          </c:cat>
-          <c:val>
-            <c:numRef>
-              <c:f>0</c:f>
-              <c:numCache>
-                <c:formatCode>General</c:formatCode>
-                <c:ptCount val="5"/>
-                <c:pt idx="0">
-                  <c:v>3.66</c:v>
-                </c:pt>
-                <c:pt idx="1">
-                  <c:v>3.66</c:v>
-                </c:pt>
-                <c:pt idx="2">
-                  <c:v>3.66</c:v>
-                </c:pt>
-                <c:pt idx="3">
-                  <c:v>3.66</c:v>
-                </c:pt>
-                <c:pt idx="4">
-                  <c:v>3.66</c:v>
-                </c:pt>
-              </c:numCache>
-            </c:numRef>
-          </c:val>
-          <c:smooth val="0"/>
-        </c:ser>
-        <c:ser>
-          <c:idx val="1"/>
-          <c:order val="1"/>
-          <c:tx>
-            <c:strRef>
-              <c:f>label 1</c:f>
-              <c:strCache>
-                <c:ptCount val="1"/>
-                <c:pt idx="0">
-                  <c:v>SDP</c:v>
-                </c:pt>
-              </c:strCache>
-            </c:strRef>
-          </c:tx>
-          <c:spPr>
-            <a:solidFill>
-              <a:srgbClr val="ed7d31"/>
-            </a:solidFill>
-            <a:ln w="31680">
-              <a:solidFill>
-                <a:srgbClr val="ed7d31"/>
-              </a:solidFill>
-              <a:round/>
-            </a:ln>
-          </c:spPr>
-          <c:marker>
-            <c:symbol val="circle"/>
-            <c:size val="5"/>
-            <c:spPr>
-              <a:solidFill>
-                <a:srgbClr val="ed7d31"/>
-              </a:solidFill>
-            </c:spPr>
-          </c:marker>
-          <c:dLbls>
-            <c:dLblPos val="r"/>
-            <c:showLegendKey val="0"/>
-            <c:showVal val="0"/>
-            <c:showCatName val="0"/>
-            <c:showSerName val="0"/>
-            <c:showPercent val="0"/>
-            <c:showLeaderLines val="0"/>
-          </c:dLbls>
-          <c:cat>
-            <c:strRef>
-              <c:f>categories</c:f>
-              <c:strCache>
-                <c:ptCount val="5"/>
-                <c:pt idx="0">
-                  <c:v>1</c:v>
-                </c:pt>
-                <c:pt idx="1">
-                  <c:v>2</c:v>
-                </c:pt>
-                <c:pt idx="2">
-                  <c:v>3</c:v>
-                </c:pt>
-                <c:pt idx="3">
-                  <c:v>4</c:v>
-                </c:pt>
-                <c:pt idx="4">
-                  <c:v>5</c:v>
-                </c:pt>
-              </c:strCache>
-            </c:strRef>
-          </c:cat>
-          <c:val>
-            <c:numRef>
-              <c:f>1</c:f>
-              <c:numCache>
-                <c:formatCode>General</c:formatCode>
-                <c:ptCount val="5"/>
-                <c:pt idx="0">
-                  <c:v>4.31</c:v>
-                </c:pt>
-                <c:pt idx="1">
-                  <c:v>4.31</c:v>
-                </c:pt>
-                <c:pt idx="2">
-                  <c:v>4.31</c:v>
-                </c:pt>
-                <c:pt idx="3">
-                  <c:v>4.31</c:v>
-                </c:pt>
-                <c:pt idx="4">
-                  <c:v>4.31</c:v>
-                </c:pt>
-              </c:numCache>
-            </c:numRef>
-          </c:val>
-          <c:smooth val="0"/>
-        </c:ser>
-        <c:ser>
-          <c:idx val="2"/>
-          <c:order val="2"/>
-          <c:tx>
-            <c:strRef>
-              <c:f>label 2</c:f>
-              <c:strCache>
-                <c:ptCount val="1"/>
-                <c:pt idx="0">
-                  <c:v>LLP</c:v>
-                </c:pt>
-              </c:strCache>
-            </c:strRef>
-          </c:tx>
-          <c:spPr>
-            <a:solidFill>
-              <a:srgbClr val="a5a5a5"/>
-            </a:solidFill>
-            <a:ln w="31680">
-              <a:solidFill>
-                <a:srgbClr val="a5a5a5"/>
-              </a:solidFill>
-              <a:round/>
-            </a:ln>
-          </c:spPr>
-          <c:marker>
-            <c:symbol val="circle"/>
-            <c:size val="5"/>
-            <c:spPr>
-              <a:solidFill>
-                <a:srgbClr val="a5a5a5"/>
-              </a:solidFill>
-            </c:spPr>
-          </c:marker>
-          <c:dLbls>
-            <c:dLblPos val="r"/>
-            <c:showLegendKey val="0"/>
-            <c:showVal val="0"/>
-            <c:showCatName val="0"/>
-            <c:showSerName val="0"/>
-            <c:showPercent val="0"/>
-            <c:showLeaderLines val="0"/>
-          </c:dLbls>
-          <c:cat>
-            <c:strRef>
-              <c:f>categories</c:f>
-              <c:strCache>
-                <c:ptCount val="5"/>
-                <c:pt idx="0">
-                  <c:v>1</c:v>
-                </c:pt>
-                <c:pt idx="1">
-                  <c:v>2</c:v>
-                </c:pt>
-                <c:pt idx="2">
-                  <c:v>3</c:v>
-                </c:pt>
-                <c:pt idx="3">
-                  <c:v>4</c:v>
-                </c:pt>
-                <c:pt idx="4">
-                  <c:v>5</c:v>
-                </c:pt>
-              </c:strCache>
-            </c:strRef>
-          </c:cat>
-          <c:val>
-            <c:numRef>
-              <c:f>2</c:f>
-              <c:numCache>
-                <c:formatCode>General</c:formatCode>
-                <c:ptCount val="5"/>
-                <c:pt idx="0">
-                  <c:v>5.25</c:v>
-                </c:pt>
-                <c:pt idx="1">
-                  <c:v>5.3</c:v>
-                </c:pt>
-                <c:pt idx="2">
-                  <c:v>5.28</c:v>
-                </c:pt>
-                <c:pt idx="3">
-                  <c:v>5.31</c:v>
-                </c:pt>
-                <c:pt idx="4">
-                  <c:v>5.28</c:v>
-                </c:pt>
-              </c:numCache>
-            </c:numRef>
-          </c:val>
-          <c:smooth val="0"/>
-        </c:ser>
-        <c:hiLowLines>
-          <c:spPr>
-            <a:ln>
-              <a:noFill/>
-            </a:ln>
-          </c:spPr>
-        </c:hiLowLines>
-        <c:marker val="1"/>
-        <c:axId val="92161016"/>
-        <c:axId val="71176608"/>
-      </c:lineChart>
-      <c:catAx>
-        <c:axId val="92161016"/>
-        <c:scaling>
-          <c:orientation val="minMax"/>
-        </c:scaling>
-        <c:delete val="0"/>
-        <c:axPos val="b"/>
-        <c:numFmt formatCode="MM/DD/YYYY" sourceLinked="1"/>
-        <c:majorTickMark val="none"/>
-        <c:minorTickMark val="none"/>
-        <c:tickLblPos val="nextTo"/>
-        <c:spPr>
-          <a:ln w="9360">
-            <a:solidFill>
-              <a:srgbClr val="d9d9d9"/>
-            </a:solidFill>
-            <a:round/>
-          </a:ln>
-        </c:spPr>
-        <c:txPr>
-          <a:bodyPr/>
-          <a:p>
-            <a:pPr>
-              <a:defRPr b="0" sz="900" spc="-1" strike="noStrike">
-                <a:solidFill>
-                  <a:srgbClr val="595959"/>
-                </a:solidFill>
-                <a:latin typeface="Calibri"/>
-              </a:defRPr>
-            </a:pPr>
-          </a:p>
-        </c:txPr>
-        <c:crossAx val="71176608"/>
-        <c:crosses val="autoZero"/>
-        <c:auto val="1"/>
-        <c:lblAlgn val="ctr"/>
-        <c:lblOffset val="100"/>
-      </c:catAx>
-      <c:valAx>
-        <c:axId val="71176608"/>
-        <c:scaling>
-          <c:orientation val="minMax"/>
-          <c:max val="6"/>
-          <c:min val="3"/>
-        </c:scaling>
-        <c:delete val="0"/>
-        <c:axPos val="l"/>
-        <c:majorGridlines>
-          <c:spPr>
-            <a:ln w="9360">
-              <a:solidFill>
-                <a:srgbClr val="d9d9d9"/>
-              </a:solidFill>
-              <a:round/>
-            </a:ln>
-          </c:spPr>
-        </c:majorGridlines>
-        <c:numFmt formatCode="General" sourceLinked="0"/>
-        <c:majorTickMark val="none"/>
-        <c:minorTickMark val="none"/>
-        <c:tickLblPos val="nextTo"/>
-        <c:spPr>
-          <a:ln w="2520">
-            <a:solidFill>
-              <a:srgbClr val="5b9bd5"/>
-            </a:solidFill>
-            <a:round/>
-          </a:ln>
-        </c:spPr>
-        <c:txPr>
-          <a:bodyPr/>
-          <a:p>
-            <a:pPr>
-              <a:defRPr b="0" sz="900" spc="-1" strike="noStrike">
-                <a:solidFill>
-                  <a:srgbClr val="595959"/>
-                </a:solidFill>
-                <a:latin typeface="Calibri"/>
-              </a:defRPr>
-            </a:pPr>
-          </a:p>
-        </c:txPr>
-        <c:crossAx val="92161016"/>
-        <c:crosses val="autoZero"/>
-        <c:crossBetween val="midCat"/>
-      </c:valAx>
-      <c:spPr>
-        <a:noFill/>
-        <a:ln>
-          <a:noFill/>
-        </a:ln>
-      </c:spPr>
-    </c:plotArea>
-    <c:legend>
-      <c:legendPos val="b"/>
-      <c:overlay val="0"/>
-      <c:spPr>
-        <a:noFill/>
-        <a:ln>
-          <a:noFill/>
-        </a:ln>
-      </c:spPr>
-    </c:legend>
-    <c:plotVisOnly val="1"/>
-    <c:dispBlanksAs val="gap"/>
-  </c:chart>
-  <c:spPr>
-    <a:solidFill>
-      <a:srgbClr val="ffffff"/>
-    </a:solidFill>
-    <a:ln w="3240">
-      <a:solidFill>
-        <a:srgbClr val="d9d9d9"/>
-      </a:solidFill>
-      <a:round/>
-    </a:ln>
-  </c:spPr>
-</c:chartSpace>
-</file>
-
-<file path=word/charts/chart2.xml><?xml version="1.0" encoding="utf-8"?>
-<c:chartSpace xmlns:c="http://schemas.openxmlformats.org/drawingml/2006/chart" xmlns:a="http://schemas.openxmlformats.org/drawingml/2006/main" xmlns:r="http://schemas.openxmlformats.org/officeDocument/2006/relationships">
-  <c:lang val="en-US"/>
-  <c:roundedCorners val="0"/>
-  <c:chart>
-    <c:title>
-      <c:tx>
-        <c:rich>
-          <a:bodyPr rot="0"/>
-          <a:lstStyle/>
-          <a:p>
-            <a:pPr>
-              <a:defRPr b="0" sz="1400" spc="-1" strike="noStrike">
-                <a:solidFill>
-                  <a:srgbClr val="595959"/>
-                </a:solidFill>
-                <a:latin typeface="Calibri"/>
-              </a:defRPr>
-            </a:pPr>
-            <a:r>
-              <a:rPr b="0" sz="1400" spc="-1" strike="noStrike">
-                <a:solidFill>
-                  <a:srgbClr val="595959"/>
-                </a:solidFill>
-                <a:latin typeface="Calibri"/>
-              </a:rPr>
               <a:t>Percentage of successfully routed packets</a:t>
             </a:r>
           </a:p>
@@ -7113,11 +6529,11 @@
           </c:spPr>
         </c:hiLowLines>
         <c:marker val="1"/>
-        <c:axId val="78625110"/>
-        <c:axId val="99384061"/>
+        <c:axId val="68488890"/>
+        <c:axId val="66531899"/>
       </c:lineChart>
       <c:catAx>
-        <c:axId val="78625110"/>
+        <c:axId val="68488890"/>
         <c:scaling>
           <c:orientation val="minMax"/>
         </c:scaling>
@@ -7148,14 +6564,14 @@
             </a:pPr>
           </a:p>
         </c:txPr>
-        <c:crossAx val="99384061"/>
+        <c:crossAx val="66531899"/>
         <c:crosses val="autoZero"/>
         <c:auto val="1"/>
         <c:lblAlgn val="ctr"/>
         <c:lblOffset val="100"/>
       </c:catAx>
       <c:valAx>
-        <c:axId val="99384061"/>
+        <c:axId val="66531899"/>
         <c:scaling>
           <c:orientation val="minMax"/>
           <c:max val="100"/>
@@ -7195,7 +6611,7 @@
             </a:pPr>
           </a:p>
         </c:txPr>
-        <c:crossAx val="78625110"/>
+        <c:crossAx val="68488890"/>
         <c:crosses val="autoZero"/>
         <c:crossBetween val="midCat"/>
       </c:valAx>

</xml_diff>